<commit_message>
completed two more function implementation, Missing the last function (jal)
</commit_message>
<xml_diff>
--- a/riscv_instructions.docx
+++ b/riscv_instructions.docx
@@ -929,13 +929,7 @@
           </w:tcPr>
           <w:p>
             <w:r>
-              <w:t>0</w:t>
-            </w:r>
-            <w:r>
-              <w:t>1</w:t>
-            </w:r>
-            <w:r>
-              <w:t>001</w:t>
+              <w:t>01001</w:t>
             </w:r>
           </w:p>
         </w:tc>
@@ -983,13 +977,7 @@
           </w:tcPr>
           <w:p>
             <w:r>
-              <w:t>0</w:t>
-            </w:r>
-            <w:r>
-              <w:t>1</w:t>
-            </w:r>
-            <w:r>
-              <w:t>010</w:t>
+              <w:t>01010</w:t>
             </w:r>
           </w:p>
         </w:tc>
@@ -1037,13 +1025,7 @@
           </w:tcPr>
           <w:p>
             <w:r>
-              <w:t>0</w:t>
-            </w:r>
-            <w:r>
-              <w:t>1</w:t>
-            </w:r>
-            <w:r>
-              <w:t>011</w:t>
+              <w:t>01011</w:t>
             </w:r>
           </w:p>
         </w:tc>
@@ -1091,13 +1073,7 @@
           </w:tcPr>
           <w:p>
             <w:r>
-              <w:t>0</w:t>
-            </w:r>
-            <w:r>
-              <w:t>1</w:t>
-            </w:r>
-            <w:r>
-              <w:t>100</w:t>
+              <w:t>01100</w:t>
             </w:r>
           </w:p>
         </w:tc>
@@ -1146,13 +1122,7 @@
           </w:tcPr>
           <w:p>
             <w:r>
-              <w:t>0</w:t>
-            </w:r>
-            <w:r>
-              <w:t>1</w:t>
-            </w:r>
-            <w:r>
-              <w:t>101</w:t>
+              <w:t>01101</w:t>
             </w:r>
           </w:p>
         </w:tc>
@@ -1200,13 +1170,7 @@
           </w:tcPr>
           <w:p>
             <w:r>
-              <w:t>0</w:t>
-            </w:r>
-            <w:r>
-              <w:t>1</w:t>
-            </w:r>
-            <w:r>
-              <w:t>110</w:t>
+              <w:t>01110</w:t>
             </w:r>
           </w:p>
         </w:tc>
@@ -1254,13 +1218,7 @@
           </w:tcPr>
           <w:p>
             <w:r>
-              <w:t>0</w:t>
-            </w:r>
-            <w:r>
-              <w:t>1</w:t>
-            </w:r>
-            <w:r>
-              <w:t>111</w:t>
+              <w:t>01111</w:t>
             </w:r>
           </w:p>
         </w:tc>
@@ -1356,10 +1314,7 @@
           </w:tcPr>
           <w:p>
             <w:r>
-              <w:t>1</w:t>
-            </w:r>
-            <w:r>
-              <w:t>0001</w:t>
+              <w:t>10001</w:t>
             </w:r>
           </w:p>
         </w:tc>
@@ -1407,10 +1362,7 @@
           </w:tcPr>
           <w:p>
             <w:r>
-              <w:t>1</w:t>
-            </w:r>
-            <w:r>
-              <w:t>0010</w:t>
+              <w:t>10010</w:t>
             </w:r>
           </w:p>
         </w:tc>
@@ -1458,10 +1410,7 @@
           </w:tcPr>
           <w:p>
             <w:r>
-              <w:t>1</w:t>
-            </w:r>
-            <w:r>
-              <w:t>0011</w:t>
+              <w:t>10011</w:t>
             </w:r>
           </w:p>
         </w:tc>
@@ -1509,10 +1458,7 @@
           </w:tcPr>
           <w:p>
             <w:r>
-              <w:t>1</w:t>
-            </w:r>
-            <w:r>
-              <w:t>0100</w:t>
+              <w:t>10100</w:t>
             </w:r>
           </w:p>
         </w:tc>
@@ -1560,10 +1506,7 @@
           </w:tcPr>
           <w:p>
             <w:r>
-              <w:t>1</w:t>
-            </w:r>
-            <w:r>
-              <w:t>0101</w:t>
+              <w:t>10101</w:t>
             </w:r>
           </w:p>
         </w:tc>
@@ -1611,10 +1554,7 @@
           </w:tcPr>
           <w:p>
             <w:r>
-              <w:t>1</w:t>
-            </w:r>
-            <w:r>
-              <w:t>0110</w:t>
+              <w:t>10110</w:t>
             </w:r>
           </w:p>
         </w:tc>
@@ -1662,10 +1602,7 @@
           </w:tcPr>
           <w:p>
             <w:r>
-              <w:t>1</w:t>
-            </w:r>
-            <w:r>
-              <w:t>0111</w:t>
+              <w:t>10111</w:t>
             </w:r>
           </w:p>
         </w:tc>
@@ -1713,10 +1650,7 @@
           </w:tcPr>
           <w:p>
             <w:r>
-              <w:t>1</w:t>
-            </w:r>
-            <w:r>
-              <w:t>1000</w:t>
+              <w:t>11000</w:t>
             </w:r>
           </w:p>
         </w:tc>
@@ -1764,10 +1698,7 @@
           </w:tcPr>
           <w:p>
             <w:r>
-              <w:t>1</w:t>
-            </w:r>
-            <w:r>
-              <w:t>1001</w:t>
+              <w:t>11001</w:t>
             </w:r>
           </w:p>
         </w:tc>
@@ -1815,10 +1746,7 @@
           </w:tcPr>
           <w:p>
             <w:r>
-              <w:t>1</w:t>
-            </w:r>
-            <w:r>
-              <w:t>1010</w:t>
+              <w:t>11010</w:t>
             </w:r>
           </w:p>
         </w:tc>
@@ -1866,10 +1794,7 @@
           </w:tcPr>
           <w:p>
             <w:r>
-              <w:t>1</w:t>
-            </w:r>
-            <w:r>
-              <w:t>1011</w:t>
+              <w:t>11011</w:t>
             </w:r>
           </w:p>
         </w:tc>
@@ -1920,10 +1845,7 @@
           </w:tcPr>
           <w:p>
             <w:r>
-              <w:t>1</w:t>
-            </w:r>
-            <w:r>
-              <w:t>1100</w:t>
+              <w:t>11100</w:t>
             </w:r>
           </w:p>
         </w:tc>
@@ -1971,10 +1893,7 @@
           </w:tcPr>
           <w:p>
             <w:r>
-              <w:t>1</w:t>
-            </w:r>
-            <w:r>
-              <w:t>1101</w:t>
+              <w:t>11101</w:t>
             </w:r>
           </w:p>
         </w:tc>
@@ -2022,10 +1941,7 @@
           </w:tcPr>
           <w:p>
             <w:r>
-              <w:t>1</w:t>
-            </w:r>
-            <w:r>
-              <w:t>1110</w:t>
+              <w:t>11110</w:t>
             </w:r>
           </w:p>
         </w:tc>
@@ -2073,10 +1989,7 @@
           </w:tcPr>
           <w:p>
             <w:r>
-              <w:t>1</w:t>
-            </w:r>
-            <w:r>
-              <w:t>1111</w:t>
+              <w:t>11111</w:t>
             </w:r>
           </w:p>
         </w:tc>
@@ -2890,10 +2803,7 @@
           </w:tcPr>
           <w:p>
             <w:r>
-              <w:t>1111</w:t>
-            </w:r>
-            <w:r>
-              <w:t>0</w:t>
+              <w:t>11110</w:t>
             </w:r>
           </w:p>
         </w:tc>
@@ -3224,10 +3134,7 @@
           </w:tcPr>
           <w:p>
             <w:r>
-              <w:t>1001</w:t>
-            </w:r>
-            <w:r>
-              <w:t>0</w:t>
+              <w:t>10010</w:t>
             </w:r>
           </w:p>
         </w:tc>
@@ -3327,6 +3234,355 @@
       </w:r>
       <w:r>
         <w:t>:S type instructions.</w:t>
+      </w:r>
+    </w:p>
+    <w:tbl>
+      <w:tblPr>
+        <w:tblStyle w:val="TableGrid"/>
+        <w:tblW w:w="10389" w:type="dxa"/>
+        <w:tblLayout w:type="fixed"/>
+        <w:tblLook w:val="04A0" w:firstRow="1" w:lastRow="0" w:firstColumn="1" w:lastColumn="0" w:noHBand="0" w:noVBand="1"/>
+      </w:tblPr>
+      <w:tblGrid>
+        <w:gridCol w:w="805"/>
+        <w:gridCol w:w="1620"/>
+        <w:gridCol w:w="900"/>
+        <w:gridCol w:w="810"/>
+        <w:gridCol w:w="990"/>
+        <w:gridCol w:w="1440"/>
+        <w:gridCol w:w="1080"/>
+        <w:gridCol w:w="1260"/>
+        <w:gridCol w:w="1484"/>
+      </w:tblGrid>
+      <w:tr>
+        <w:tc>
+          <w:tcPr>
+            <w:tcW w:w="805" w:type="dxa"/>
+          </w:tcPr>
+          <w:p>
+            <w:pPr>
+              <w:rPr>
+                <w:b/>
+                <w:bCs/>
+              </w:rPr>
+            </w:pPr>
+            <w:proofErr w:type="spellStart"/>
+            <w:r>
+              <w:rPr>
+                <w:b/>
+                <w:bCs/>
+              </w:rPr>
+              <w:t>Instr</w:t>
+            </w:r>
+            <w:proofErr w:type="spellEnd"/>
+          </w:p>
+        </w:tc>
+        <w:tc>
+          <w:tcPr>
+            <w:tcW w:w="1620" w:type="dxa"/>
+          </w:tcPr>
+          <w:p>
+            <w:pPr>
+              <w:rPr>
+                <w:b/>
+                <w:bCs/>
+              </w:rPr>
+            </w:pPr>
+            <w:proofErr w:type="spellStart"/>
+            <w:proofErr w:type="gramStart"/>
+            <w:r>
+              <w:t>Imm</w:t>
+            </w:r>
+            <w:proofErr w:type="spellEnd"/>
+            <w:r>
+              <w:t>[</w:t>
+            </w:r>
+            <w:proofErr w:type="gramEnd"/>
+            <w:r>
+              <w:t>12|10:5]</w:t>
+            </w:r>
+          </w:p>
+        </w:tc>
+        <w:tc>
+          <w:tcPr>
+            <w:tcW w:w="900" w:type="dxa"/>
+          </w:tcPr>
+          <w:p>
+            <w:pPr>
+              <w:rPr>
+                <w:b/>
+                <w:bCs/>
+              </w:rPr>
+            </w:pPr>
+            <w:r>
+              <w:rPr>
+                <w:b/>
+                <w:bCs/>
+              </w:rPr>
+              <w:t>Rs2</w:t>
+            </w:r>
+          </w:p>
+        </w:tc>
+        <w:tc>
+          <w:tcPr>
+            <w:tcW w:w="810" w:type="dxa"/>
+          </w:tcPr>
+          <w:p>
+            <w:pPr>
+              <w:rPr>
+                <w:b/>
+                <w:bCs/>
+              </w:rPr>
+            </w:pPr>
+            <w:r>
+              <w:rPr>
+                <w:b/>
+                <w:bCs/>
+              </w:rPr>
+              <w:t>Rs1</w:t>
+            </w:r>
+          </w:p>
+        </w:tc>
+        <w:tc>
+          <w:tcPr>
+            <w:tcW w:w="990" w:type="dxa"/>
+          </w:tcPr>
+          <w:p>
+            <w:pPr>
+              <w:rPr>
+                <w:b/>
+                <w:bCs/>
+              </w:rPr>
+            </w:pPr>
+            <w:r>
+              <w:rPr>
+                <w:b/>
+                <w:bCs/>
+              </w:rPr>
+              <w:t>Funct3</w:t>
+            </w:r>
+          </w:p>
+        </w:tc>
+        <w:tc>
+          <w:tcPr>
+            <w:tcW w:w="1440" w:type="dxa"/>
+          </w:tcPr>
+          <w:p>
+            <w:pPr>
+              <w:rPr>
+                <w:b/>
+                <w:bCs/>
+              </w:rPr>
+            </w:pPr>
+            <w:proofErr w:type="spellStart"/>
+            <w:proofErr w:type="gramStart"/>
+            <w:r>
+              <w:t>Imm</w:t>
+            </w:r>
+            <w:proofErr w:type="spellEnd"/>
+            <w:r>
+              <w:t>[</w:t>
+            </w:r>
+            <w:proofErr w:type="gramEnd"/>
+            <w:r>
+              <w:t>4:1|11]</w:t>
+            </w:r>
+          </w:p>
+        </w:tc>
+        <w:tc>
+          <w:tcPr>
+            <w:tcW w:w="1080" w:type="dxa"/>
+          </w:tcPr>
+          <w:p>
+            <w:pPr>
+              <w:rPr>
+                <w:b/>
+                <w:bCs/>
+              </w:rPr>
+            </w:pPr>
+            <w:r>
+              <w:rPr>
+                <w:b/>
+                <w:bCs/>
+              </w:rPr>
+              <w:t>Opcode</w:t>
+            </w:r>
+          </w:p>
+        </w:tc>
+        <w:tc>
+          <w:tcPr>
+            <w:tcW w:w="1260" w:type="dxa"/>
+          </w:tcPr>
+          <w:p>
+            <w:pPr>
+              <w:rPr>
+                <w:b/>
+                <w:bCs/>
+              </w:rPr>
+            </w:pPr>
+            <w:r>
+              <w:rPr>
+                <w:b/>
+                <w:bCs/>
+              </w:rPr>
+              <w:t>Assembly</w:t>
+            </w:r>
+          </w:p>
+        </w:tc>
+        <w:tc>
+          <w:tcPr>
+            <w:tcW w:w="1484" w:type="dxa"/>
+          </w:tcPr>
+          <w:p>
+            <w:pPr>
+              <w:rPr>
+                <w:b/>
+                <w:bCs/>
+              </w:rPr>
+            </w:pPr>
+            <w:r>
+              <w:rPr>
+                <w:b/>
+                <w:bCs/>
+              </w:rPr>
+              <w:t>Hex</w:t>
+            </w:r>
+          </w:p>
+        </w:tc>
+      </w:tr>
+      <w:tr>
+        <w:tc>
+          <w:tcPr>
+            <w:tcW w:w="805" w:type="dxa"/>
+          </w:tcPr>
+          <w:p>
+            <w:proofErr w:type="spellStart"/>
+            <w:r>
+              <w:t>bne</w:t>
+            </w:r>
+            <w:proofErr w:type="spellEnd"/>
+          </w:p>
+        </w:tc>
+        <w:tc>
+          <w:tcPr>
+            <w:tcW w:w="1620" w:type="dxa"/>
+          </w:tcPr>
+          <w:p>
+            <w:r>
+              <w:t>0000101</w:t>
+            </w:r>
+          </w:p>
+        </w:tc>
+        <w:tc>
+          <w:tcPr>
+            <w:tcW w:w="900" w:type="dxa"/>
+          </w:tcPr>
+          <w:p>
+            <w:r>
+              <w:t>00101</w:t>
+            </w:r>
+          </w:p>
+        </w:tc>
+        <w:tc>
+          <w:tcPr>
+            <w:tcW w:w="810" w:type="dxa"/>
+          </w:tcPr>
+          <w:p>
+            <w:r>
+              <w:t>11111</w:t>
+            </w:r>
+          </w:p>
+        </w:tc>
+        <w:tc>
+          <w:tcPr>
+            <w:tcW w:w="990" w:type="dxa"/>
+          </w:tcPr>
+          <w:p>
+            <w:r>
+              <w:t>001</w:t>
+            </w:r>
+          </w:p>
+        </w:tc>
+        <w:tc>
+          <w:tcPr>
+            <w:tcW w:w="1440" w:type="dxa"/>
+          </w:tcPr>
+          <w:p>
+            <w:r>
+              <w:t>10100</w:t>
+            </w:r>
+          </w:p>
+        </w:tc>
+        <w:tc>
+          <w:tcPr>
+            <w:tcW w:w="1080" w:type="dxa"/>
+          </w:tcPr>
+          <w:p>
+            <w:r>
+              <w:t>1100011</w:t>
+            </w:r>
+          </w:p>
+        </w:tc>
+        <w:tc>
+          <w:tcPr>
+            <w:tcW w:w="1260" w:type="dxa"/>
+          </w:tcPr>
+          <w:p>
+            <w:pPr>
+              <w:keepNext/>
+            </w:pPr>
+            <w:proofErr w:type="spellStart"/>
+            <w:r>
+              <w:t>bne</w:t>
+            </w:r>
+            <w:proofErr w:type="spellEnd"/>
+            <w:r>
+              <w:t xml:space="preserve"> x30, x0, 180</w:t>
+            </w:r>
+          </w:p>
+        </w:tc>
+        <w:tc>
+          <w:tcPr>
+            <w:tcW w:w="1484" w:type="dxa"/>
+          </w:tcPr>
+          <w:p>
+            <w:pPr>
+              <w:keepNext/>
+            </w:pPr>
+            <w:r>
+              <w:t>0x0a0f1a63</w:t>
+            </w:r>
+          </w:p>
+        </w:tc>
+      </w:tr>
+    </w:tbl>
+    <w:p>
+      <w:pPr>
+        <w:pStyle w:val="Caption"/>
+      </w:pPr>
+      <w:r>
+        <w:t xml:space="preserve">Table </w:t>
+      </w:r>
+      <w:r>
+        <w:fldChar w:fldCharType="begin"/>
+      </w:r>
+      <w:r>
+        <w:instrText xml:space="preserve"> SEQ Table \* ARABIC </w:instrText>
+      </w:r>
+      <w:r>
+        <w:fldChar w:fldCharType="separate"/>
+      </w:r>
+      <w:r>
+        <w:rPr>
+          <w:noProof/>
+        </w:rPr>
+        <w:t>4</w:t>
+      </w:r>
+      <w:r>
+        <w:fldChar w:fldCharType="end"/>
+      </w:r>
+      <w:r>
+        <w:t>:SB type instructions.</w:t>
       </w:r>
     </w:p>
     <w:tbl>
@@ -3337,13 +3593,11 @@
       </w:tblPr>
       <w:tblGrid>
         <w:gridCol w:w="1363"/>
-        <w:gridCol w:w="1544"/>
-        <w:gridCol w:w="882"/>
-        <w:gridCol w:w="856"/>
-        <w:gridCol w:w="1002"/>
+        <w:gridCol w:w="2456"/>
         <w:gridCol w:w="1415"/>
-        <w:gridCol w:w="1085"/>
+        <w:gridCol w:w="1132"/>
         <w:gridCol w:w="1203"/>
+        <w:gridCol w:w="1243"/>
       </w:tblGrid>
       <w:tr>
         <w:tc>
@@ -3368,7 +3622,7 @@
         </w:tc>
         <w:tc>
           <w:tcPr>
-            <w:tcW w:w="1192" w:type="dxa"/>
+            <w:tcW w:w="2418" w:type="dxa"/>
           </w:tcPr>
           <w:p>
             <w:pPr>
@@ -3388,111 +3642,33 @@
             </w:r>
             <w:proofErr w:type="gramEnd"/>
             <w:r>
-              <w:t>1</w:t>
-            </w:r>
-            <w:r>
-              <w:t>2|10</w:t>
-            </w:r>
-            <w:r>
-              <w:t>:5]</w:t>
-            </w:r>
-          </w:p>
-        </w:tc>
-        <w:tc>
-          <w:tcPr>
-            <w:tcW w:w="1071" w:type="dxa"/>
-          </w:tcPr>
-          <w:p>
-            <w:pPr>
-              <w:rPr>
-                <w:b/>
-                <w:bCs/>
-              </w:rPr>
-            </w:pPr>
-            <w:r>
-              <w:rPr>
-                <w:b/>
-                <w:bCs/>
-              </w:rPr>
-              <w:t>Rs2</w:t>
-            </w:r>
-          </w:p>
-        </w:tc>
-        <w:tc>
-          <w:tcPr>
-            <w:tcW w:w="1071" w:type="dxa"/>
-          </w:tcPr>
-          <w:p>
-            <w:pPr>
-              <w:rPr>
-                <w:b/>
-                <w:bCs/>
-              </w:rPr>
-            </w:pPr>
-            <w:r>
-              <w:rPr>
-                <w:b/>
-                <w:bCs/>
-              </w:rPr>
-              <w:t>Rs1</w:t>
-            </w:r>
-          </w:p>
-        </w:tc>
-        <w:tc>
-          <w:tcPr>
-            <w:tcW w:w="1192" w:type="dxa"/>
-          </w:tcPr>
-          <w:p>
-            <w:pPr>
-              <w:rPr>
-                <w:b/>
-                <w:bCs/>
-              </w:rPr>
-            </w:pPr>
-            <w:r>
-              <w:rPr>
-                <w:b/>
-                <w:bCs/>
-              </w:rPr>
-              <w:t>Funct3</w:t>
-            </w:r>
-          </w:p>
-        </w:tc>
-        <w:tc>
-          <w:tcPr>
-            <w:tcW w:w="1042" w:type="dxa"/>
-          </w:tcPr>
-          <w:p>
-            <w:pPr>
-              <w:rPr>
-                <w:b/>
-                <w:bCs/>
-              </w:rPr>
-            </w:pPr>
-            <w:proofErr w:type="spellStart"/>
-            <w:proofErr w:type="gramStart"/>
-            <w:r>
-              <w:t>Imm</w:t>
-            </w:r>
-            <w:proofErr w:type="spellEnd"/>
-            <w:r>
-              <w:t>[</w:t>
-            </w:r>
-            <w:proofErr w:type="gramEnd"/>
-            <w:r>
-              <w:t>4:</w:t>
-            </w:r>
-            <w:r>
-              <w:t>1|11</w:t>
-            </w:r>
-            <w:r>
-              <w:t>]</w:t>
-            </w:r>
-          </w:p>
-        </w:tc>
-        <w:tc>
-          <w:tcPr>
-            <w:tcW w:w="1216" w:type="dxa"/>
+              <w:t>31:12]</w:t>
+            </w:r>
+          </w:p>
+        </w:tc>
+        <w:tc>
+          <w:tcPr>
+            <w:tcW w:w="1415" w:type="dxa"/>
+          </w:tcPr>
+          <w:p>
+            <w:pPr>
+              <w:rPr>
+                <w:b/>
+                <w:bCs/>
+              </w:rPr>
+            </w:pPr>
+            <w:r>
+              <w:rPr>
+                <w:b/>
+                <w:bCs/>
+              </w:rPr>
+              <w:t>Rd</w:t>
+            </w:r>
+          </w:p>
+        </w:tc>
+        <w:tc>
+          <w:tcPr>
+            <w:tcW w:w="1132" w:type="dxa"/>
           </w:tcPr>
           <w:p>
             <w:pPr>
@@ -3527,6 +3703,26 @@
                 <w:bCs/>
               </w:rPr>
               <w:t>Assembly</w:t>
+            </w:r>
+          </w:p>
+        </w:tc>
+        <w:tc>
+          <w:tcPr>
+            <w:tcW w:w="1203" w:type="dxa"/>
+          </w:tcPr>
+          <w:p>
+            <w:pPr>
+              <w:rPr>
+                <w:b/>
+                <w:bCs/>
+              </w:rPr>
+            </w:pPr>
+            <w:r>
+              <w:rPr>
+                <w:b/>
+                <w:bCs/>
+              </w:rPr>
+              <w:t>Hex</w:t>
             </w:r>
           </w:p>
         </w:tc>
@@ -3539,60 +3735,38 @@
           <w:p>
             <w:proofErr w:type="spellStart"/>
             <w:r>
-              <w:t>bne</w:t>
+              <w:t>auipc</w:t>
             </w:r>
             <w:proofErr w:type="spellEnd"/>
           </w:p>
         </w:tc>
         <w:tc>
           <w:tcPr>
-            <w:tcW w:w="1192" w:type="dxa"/>
-          </w:tcPr>
-          <w:p/>
-        </w:tc>
-        <w:tc>
-          <w:tcPr>
-            <w:tcW w:w="1071" w:type="dxa"/>
-          </w:tcPr>
-          <w:p>
-            <w:r>
-              <w:t>00101</w:t>
-            </w:r>
-          </w:p>
-        </w:tc>
-        <w:tc>
-          <w:tcPr>
-            <w:tcW w:w="1071" w:type="dxa"/>
-          </w:tcPr>
-          <w:p>
-            <w:r>
-              <w:t>11111</w:t>
-            </w:r>
-          </w:p>
-        </w:tc>
-        <w:tc>
-          <w:tcPr>
-            <w:tcW w:w="1192" w:type="dxa"/>
-          </w:tcPr>
-          <w:p>
-            <w:r>
-              <w:t>001</w:t>
-            </w:r>
-          </w:p>
-        </w:tc>
-        <w:tc>
-          <w:tcPr>
-            <w:tcW w:w="1042" w:type="dxa"/>
-          </w:tcPr>
-          <w:p/>
-        </w:tc>
-        <w:tc>
-          <w:tcPr>
-            <w:tcW w:w="1216" w:type="dxa"/>
-          </w:tcPr>
-          <w:p>
-            <w:r>
-              <w:t>1100011</w:t>
+            <w:tcW w:w="2418" w:type="dxa"/>
+          </w:tcPr>
+          <w:p>
+            <w:r>
+              <w:t>01111111111111111111</w:t>
+            </w:r>
+          </w:p>
+        </w:tc>
+        <w:tc>
+          <w:tcPr>
+            <w:tcW w:w="1415" w:type="dxa"/>
+          </w:tcPr>
+          <w:p>
+            <w:r>
+              <w:t>11011</w:t>
+            </w:r>
+          </w:p>
+        </w:tc>
+        <w:tc>
+          <w:tcPr>
+            <w:tcW w:w="1132" w:type="dxa"/>
+          </w:tcPr>
+          <w:p>
+            <w:r>
+              <w:t>0010111</w:t>
             </w:r>
           </w:p>
         </w:tc>
@@ -3604,6 +3778,27 @@
             <w:pPr>
               <w:keepNext/>
             </w:pPr>
+            <w:proofErr w:type="spellStart"/>
+            <w:r>
+              <w:t>auipc</w:t>
+            </w:r>
+            <w:proofErr w:type="spellEnd"/>
+            <w:r>
+              <w:t xml:space="preserve"> x27, 524287</w:t>
+            </w:r>
+          </w:p>
+        </w:tc>
+        <w:tc>
+          <w:tcPr>
+            <w:tcW w:w="1203" w:type="dxa"/>
+          </w:tcPr>
+          <w:p>
+            <w:pPr>
+              <w:keepNext/>
+            </w:pPr>
+            <w:r>
+              <w:t>0x7ffffd97</w:t>
+            </w:r>
           </w:p>
         </w:tc>
       </w:tr>
@@ -3613,6 +3808,7 @@
         <w:pStyle w:val="Caption"/>
       </w:pPr>
       <w:r>
+        <w:lastRenderedPageBreak/>
         <w:t xml:space="preserve">Table </w:t>
       </w:r>
       <w:r>
@@ -3628,13 +3824,40 @@
         <w:rPr>
           <w:noProof/>
         </w:rPr>
-        <w:t>4</w:t>
+        <w:t>5</w:t>
       </w:r>
       <w:r>
         <w:fldChar w:fldCharType="end"/>
       </w:r>
       <w:r>
-        <w:t>:SB type instructions.</w:t>
+        <w:t>:</w:t>
+      </w:r>
+      <w:r>
+        <w:t>U type instructions.</w:t>
+      </w:r>
+    </w:p>
+    <w:p>
+      <w:r>
+        <w:t xml:space="preserve">Note: </w:t>
+      </w:r>
+      <w:proofErr w:type="spellStart"/>
+      <w:r>
+        <w:t>auipc</w:t>
+      </w:r>
+      <w:proofErr w:type="spellEnd"/>
+      <w:r>
+        <w:t xml:space="preserve">: </w:t>
+      </w:r>
+      <w:r>
+        <w:t xml:space="preserve">(Add Upper Immediate to Program Counter): this sets </w:t>
+      </w:r>
+      <w:proofErr w:type="spellStart"/>
+      <w:r>
+        <w:t>rd</w:t>
+      </w:r>
+      <w:proofErr w:type="spellEnd"/>
+      <w:r>
+        <w:t xml:space="preserve"> to the sum of the current PC and a 32-bit value with the low 12 bits as 0 and the high 20 bits coming from the U-type immediate</w:t>
       </w:r>
     </w:p>
     <w:tbl>
@@ -3693,19 +3916,7 @@
             </w:r>
             <w:proofErr w:type="gramEnd"/>
             <w:r>
-              <w:t>20|10</w:t>
-            </w:r>
-            <w:r>
-              <w:t>:</w:t>
-            </w:r>
-            <w:r>
-              <w:t>1|11</w:t>
-            </w:r>
-            <w:r>
-              <w:t>|19:12</w:t>
-            </w:r>
-            <w:r>
-              <w:t>]</w:t>
+              <w:t>20|10:1|11|19:12]</w:t>
             </w:r>
           </w:p>
         </w:tc>
@@ -3778,207 +3989,6 @@
           <w:p>
             <w:proofErr w:type="spellStart"/>
             <w:r>
-              <w:t>auipc</w:t>
-            </w:r>
-            <w:proofErr w:type="spellEnd"/>
-          </w:p>
-        </w:tc>
-        <w:tc>
-          <w:tcPr>
-            <w:tcW w:w="2418" w:type="dxa"/>
-          </w:tcPr>
-          <w:p/>
-        </w:tc>
-        <w:tc>
-          <w:tcPr>
-            <w:tcW w:w="1415" w:type="dxa"/>
-          </w:tcPr>
-          <w:p/>
-        </w:tc>
-        <w:tc>
-          <w:tcPr>
-            <w:tcW w:w="1132" w:type="dxa"/>
-          </w:tcPr>
-          <w:p>
-            <w:r>
-              <w:t>0010111</w:t>
-            </w:r>
-          </w:p>
-        </w:tc>
-        <w:tc>
-          <w:tcPr>
-            <w:tcW w:w="1203" w:type="dxa"/>
-          </w:tcPr>
-          <w:p>
-            <w:pPr>
-              <w:keepNext/>
-            </w:pPr>
-          </w:p>
-        </w:tc>
-      </w:tr>
-    </w:tbl>
-    <w:p>
-      <w:pPr>
-        <w:pStyle w:val="Caption"/>
-      </w:pPr>
-      <w:r>
-        <w:t xml:space="preserve">Table </w:t>
-      </w:r>
-      <w:r>
-        <w:fldChar w:fldCharType="begin"/>
-      </w:r>
-      <w:r>
-        <w:instrText xml:space="preserve"> SEQ Table \* ARABIC </w:instrText>
-      </w:r>
-      <w:r>
-        <w:fldChar w:fldCharType="separate"/>
-      </w:r>
-      <w:r>
-        <w:rPr>
-          <w:noProof/>
-        </w:rPr>
-        <w:t>5</w:t>
-      </w:r>
-      <w:r>
-        <w:fldChar w:fldCharType="end"/>
-      </w:r>
-      <w:r>
-        <w:t>:</w:t>
-      </w:r>
-      <w:r>
-        <w:t>U type instructions.</w:t>
-      </w:r>
-    </w:p>
-    <w:tbl>
-      <w:tblPr>
-        <w:tblStyle w:val="TableGrid"/>
-        <w:tblW w:w="0" w:type="auto"/>
-        <w:tblLook w:val="04A0" w:firstRow="1" w:lastRow="0" w:firstColumn="1" w:lastColumn="0" w:noHBand="0" w:noVBand="1"/>
-      </w:tblPr>
-      <w:tblGrid>
-        <w:gridCol w:w="1363"/>
-        <w:gridCol w:w="2418"/>
-        <w:gridCol w:w="1415"/>
-        <w:gridCol w:w="1132"/>
-        <w:gridCol w:w="1203"/>
-      </w:tblGrid>
-      <w:tr>
-        <w:tc>
-          <w:tcPr>
-            <w:tcW w:w="1363" w:type="dxa"/>
-          </w:tcPr>
-          <w:p>
-            <w:pPr>
-              <w:rPr>
-                <w:b/>
-                <w:bCs/>
-              </w:rPr>
-            </w:pPr>
-            <w:r>
-              <w:rPr>
-                <w:b/>
-                <w:bCs/>
-              </w:rPr>
-              <w:t>Instruction</w:t>
-            </w:r>
-          </w:p>
-        </w:tc>
-        <w:tc>
-          <w:tcPr>
-            <w:tcW w:w="2418" w:type="dxa"/>
-          </w:tcPr>
-          <w:p>
-            <w:pPr>
-              <w:rPr>
-                <w:b/>
-                <w:bCs/>
-              </w:rPr>
-            </w:pPr>
-            <w:proofErr w:type="spellStart"/>
-            <w:proofErr w:type="gramStart"/>
-            <w:r>
-              <w:t>Imm</w:t>
-            </w:r>
-            <w:proofErr w:type="spellEnd"/>
-            <w:r>
-              <w:t>[</w:t>
-            </w:r>
-            <w:proofErr w:type="gramEnd"/>
-            <w:r>
-              <w:t>31:12]</w:t>
-            </w:r>
-          </w:p>
-        </w:tc>
-        <w:tc>
-          <w:tcPr>
-            <w:tcW w:w="1415" w:type="dxa"/>
-          </w:tcPr>
-          <w:p>
-            <w:pPr>
-              <w:rPr>
-                <w:b/>
-                <w:bCs/>
-              </w:rPr>
-            </w:pPr>
-            <w:r>
-              <w:rPr>
-                <w:b/>
-                <w:bCs/>
-              </w:rPr>
-              <w:t>Rd</w:t>
-            </w:r>
-          </w:p>
-        </w:tc>
-        <w:tc>
-          <w:tcPr>
-            <w:tcW w:w="1132" w:type="dxa"/>
-          </w:tcPr>
-          <w:p>
-            <w:pPr>
-              <w:rPr>
-                <w:b/>
-                <w:bCs/>
-              </w:rPr>
-            </w:pPr>
-            <w:r>
-              <w:rPr>
-                <w:b/>
-                <w:bCs/>
-              </w:rPr>
-              <w:t>Opcode</w:t>
-            </w:r>
-          </w:p>
-        </w:tc>
-        <w:tc>
-          <w:tcPr>
-            <w:tcW w:w="1203" w:type="dxa"/>
-          </w:tcPr>
-          <w:p>
-            <w:pPr>
-              <w:rPr>
-                <w:b/>
-                <w:bCs/>
-              </w:rPr>
-            </w:pPr>
-            <w:r>
-              <w:rPr>
-                <w:b/>
-                <w:bCs/>
-              </w:rPr>
-              <w:t>Assembly</w:t>
-            </w:r>
-          </w:p>
-        </w:tc>
-      </w:tr>
-      <w:tr>
-        <w:tc>
-          <w:tcPr>
-            <w:tcW w:w="1363" w:type="dxa"/>
-          </w:tcPr>
-          <w:p>
-            <w:proofErr w:type="spellStart"/>
-            <w:r>
-              <w:lastRenderedPageBreak/>
               <w:t>jal</w:t>
             </w:r>
             <w:proofErr w:type="spellEnd"/>

</xml_diff>